<commit_message>
update requirement list and add use case description
</commit_message>
<xml_diff>
--- a/requirement_list1.docx
+++ b/requirement_list1.docx
@@ -2,71 +2,29 @@
 <file path=word/document.xml><?xml version="1.0" encoding="utf-8"?>
 <w:document xmlns:wpc="http://schemas.microsoft.com/office/word/2010/wordprocessingCanvas" xmlns:mc="http://schemas.openxmlformats.org/markup-compatibility/2006" xmlns:o="urn:schemas-microsoft-com:office:office" xmlns:r="http://schemas.openxmlformats.org/officeDocument/2006/relationships" xmlns:m="http://schemas.openxmlformats.org/officeDocument/2006/math" xmlns:v="urn:schemas-microsoft-com:vml" xmlns:wp14="http://schemas.microsoft.com/office/word/2010/wordprocessingDrawing" xmlns:wp="http://schemas.openxmlformats.org/drawingml/2006/wordprocessingDrawing" xmlns:w10="urn:schemas-microsoft-com:office:word" xmlns:w="http://schemas.openxmlformats.org/wordprocessingml/2006/main" xmlns:w14="http://schemas.microsoft.com/office/word/2010/wordml" xmlns:w15="http://schemas.microsoft.com/office/word/2012/wordml" xmlns:wpg="http://schemas.microsoft.com/office/word/2010/wordprocessingGroup" xmlns:wpi="http://schemas.microsoft.com/office/word/2010/wordprocessingInk" xmlns:wne="http://schemas.microsoft.com/office/word/2006/wordml" xmlns:wps="http://schemas.microsoft.com/office/word/2010/wordprocessingShape">
   <w:body>
-    <w:p>
-      <w:pPr>
-        <w:pStyle w:val="1"/>
-        <w:jc w:val="center"/>
-        <w:rPr>
-          <w:lang w:eastAsia="ko-KR"/>
-        </w:rPr>
-      </w:pPr>
-      <w:r>
-        <w:rPr>
-          <w:lang w:eastAsia="ko-KR"/>
-        </w:rPr>
-        <w:t>Software Engineering Team Project: Requirement List</w:t>
-      </w:r>
-    </w:p>
-    <w:p>
-      <w:pPr>
-        <w:rPr>
-          <w:lang w:eastAsia="ko-KR"/>
-          <w:b/>
-        </w:rPr>
-      </w:pPr>
-    </w:p>
-    <w:p>
-      <w:pPr>
-        <w:pStyle w:val="21"/>
-        <w:rPr>
-          <w:lang w:eastAsia="ko-KR"/>
-        </w:rPr>
-      </w:pPr>
-      <w:r>
-        <w:rPr>
-          <w:lang w:eastAsia="ko-KR"/>
-        </w:rPr>
-        <w:t>Requirement List</w:t>
-      </w:r>
-    </w:p>
-    <w:p>
-      <w:pPr>
-        <w:rPr>
-          <w:lang w:eastAsia="ko-KR"/>
-        </w:rPr>
-      </w:pPr>
-    </w:p>
     <w:tbl>
       <w:tblPr>
         <w:tblStyle w:val="af9"/>
-        <w:tblW w:w="10490" w:type="dxa"/>
-        <w:tblInd w:w="-176" w:type="dxa"/>
+        <w:tblpPr w:vertAnchor="text" w:horzAnchor="page" w:tblpX="1017" w:tblpY="1775"/>
+        <w:tblOverlap w:val="never"/>
+        <w:tblW w:w="10058" w:type="dxa"/>
+        <w:tblInd w:w="0" w:type="dxa"/>
         <w:tblLook w:val="04A0" w:firstRow="1" w:lastRow="0" w:firstColumn="1" w:lastColumn="0" w:noHBand="0" w:noVBand="1"/>
       </w:tblPr>
       <w:tblGrid>
-        <w:gridCol w:w="568"/>
-        <w:gridCol w:w="7654"/>
-        <w:gridCol w:w="2268"/>
+        <w:gridCol w:w="544"/>
+        <w:gridCol w:w="7338"/>
+        <w:gridCol w:w="2174"/>
       </w:tblGrid>
       <w:tr>
         <w:trPr>
           <w:cnfStyle w:val="100000000000" w:firstRow="1" w:lastRow="0" w:firstColumn="0" w:lastColumn="0" w:oddVBand="0" w:evenVBand="0" w:oddHBand="0" w:evenHBand="0" w:firstRowFirstColumn="0" w:firstRowLastColumn="0" w:lastRowFirstColumn="0" w:lastRowLastColumn="0"/>
-          <w:trHeight w:val="485" w:hRule="atLeast"/>
+          <w:trHeight w:val="483" w:hRule="atLeast"/>
         </w:trPr>
         <w:tc>
           <w:tcPr>
             <w:cnfStyle w:val="001000000000" w:firstRow="0" w:lastRow="0" w:firstColumn="1" w:lastColumn="0" w:oddVBand="0" w:evenVBand="0" w:oddHBand="0" w:evenHBand="0" w:firstRowFirstColumn="0" w:firstRowLastColumn="0" w:lastRowFirstColumn="0" w:lastRowLastColumn="0"/>
-            <w:tcW w:w="568" w:type="dxa"/>
+            <w:tcW w:w="544" w:type="dxa"/>
             <w:vAlign w:val="center"/>
           </w:tcPr>
           <w:p>
@@ -81,7 +39,7 @@
         </w:tc>
         <w:tc>
           <w:tcPr>
-            <w:tcW w:w="7654" w:type="dxa"/>
+            <w:tcW w:w="7338" w:type="dxa"/>
             <w:vAlign w:val="center"/>
           </w:tcPr>
           <w:p>
@@ -97,7 +55,7 @@
         </w:tc>
         <w:tc>
           <w:tcPr>
-            <w:tcW w:w="2268" w:type="dxa"/>
+            <w:tcW w:w="2174" w:type="dxa"/>
             <w:vAlign w:val="center"/>
           </w:tcPr>
           <w:p>
@@ -120,12 +78,12 @@
       </w:tr>
       <w:tr>
         <w:trPr>
-          <w:trHeight w:val="761" w:hRule="atLeast"/>
+          <w:trHeight w:val="757" w:hRule="atLeast"/>
         </w:trPr>
         <w:tc>
           <w:tcPr>
             <w:cnfStyle w:val="001000000000" w:firstRow="0" w:lastRow="0" w:firstColumn="1" w:lastColumn="0" w:oddVBand="0" w:evenVBand="0" w:oddHBand="0" w:evenHBand="0" w:firstRowFirstColumn="0" w:firstRowLastColumn="0" w:lastRowFirstColumn="0" w:lastRowLastColumn="0"/>
-            <w:tcW w:w="568" w:type="dxa"/>
+            <w:tcW w:w="544" w:type="dxa"/>
             <w:vAlign w:val="center"/>
           </w:tcPr>
           <w:p>
@@ -140,7 +98,7 @@
         </w:tc>
         <w:tc>
           <w:tcPr>
-            <w:tcW w:w="7654" w:type="dxa"/>
+            <w:tcW w:w="7338" w:type="dxa"/>
             <w:vAlign w:val="center"/>
           </w:tcPr>
           <w:p>
@@ -168,7 +126,7 @@
         </w:tc>
         <w:tc>
           <w:tcPr>
-            <w:tcW w:w="2268" w:type="dxa"/>
+            <w:tcW w:w="2174" w:type="dxa"/>
             <w:vAlign w:val="center"/>
           </w:tcPr>
           <w:p>
@@ -197,12 +155,12 @@
       </w:tr>
       <w:tr>
         <w:trPr>
-          <w:trHeight w:val="761" w:hRule="atLeast"/>
+          <w:trHeight w:val="757" w:hRule="atLeast"/>
         </w:trPr>
         <w:tc>
           <w:tcPr>
             <w:cnfStyle w:val="001000000000" w:firstRow="0" w:lastRow="0" w:firstColumn="1" w:lastColumn="0" w:oddVBand="0" w:evenVBand="0" w:oddHBand="0" w:evenHBand="0" w:firstRowFirstColumn="0" w:firstRowLastColumn="0" w:lastRowFirstColumn="0" w:lastRowLastColumn="0"/>
-            <w:tcW w:w="568" w:type="dxa"/>
+            <w:tcW w:w="544" w:type="dxa"/>
             <w:vAlign w:val="center"/>
           </w:tcPr>
           <w:p>
@@ -217,7 +175,7 @@
         </w:tc>
         <w:tc>
           <w:tcPr>
-            <w:tcW w:w="7654" w:type="dxa"/>
+            <w:tcW w:w="7338" w:type="dxa"/>
             <w:vAlign w:val="center"/>
           </w:tcPr>
           <w:p>
@@ -245,7 +203,7 @@
         </w:tc>
         <w:tc>
           <w:tcPr>
-            <w:tcW w:w="2268" w:type="dxa"/>
+            <w:tcW w:w="2174" w:type="dxa"/>
             <w:vAlign w:val="center"/>
           </w:tcPr>
           <w:p>
@@ -274,12 +232,12 @@
       </w:tr>
       <w:tr>
         <w:trPr>
-          <w:trHeight w:val="761" w:hRule="atLeast"/>
+          <w:trHeight w:val="757" w:hRule="atLeast"/>
         </w:trPr>
         <w:tc>
           <w:tcPr>
             <w:cnfStyle w:val="001000000000" w:firstRow="0" w:lastRow="0" w:firstColumn="1" w:lastColumn="0" w:oddVBand="0" w:evenVBand="0" w:oddHBand="0" w:evenHBand="0" w:firstRowFirstColumn="0" w:firstRowLastColumn="0" w:lastRowFirstColumn="0" w:lastRowLastColumn="0"/>
-            <w:tcW w:w="568" w:type="dxa"/>
+            <w:tcW w:w="544" w:type="dxa"/>
             <w:vAlign w:val="center"/>
           </w:tcPr>
           <w:p>
@@ -294,7 +252,7 @@
         </w:tc>
         <w:tc>
           <w:tcPr>
-            <w:tcW w:w="7654" w:type="dxa"/>
+            <w:tcW w:w="7338" w:type="dxa"/>
             <w:vAlign w:val="center"/>
           </w:tcPr>
           <w:p>
@@ -322,7 +280,7 @@
         </w:tc>
         <w:tc>
           <w:tcPr>
-            <w:tcW w:w="2268" w:type="dxa"/>
+            <w:tcW w:w="2174" w:type="dxa"/>
             <w:vAlign w:val="center"/>
           </w:tcPr>
           <w:p>
@@ -351,12 +309,12 @@
       </w:tr>
       <w:tr>
         <w:trPr>
-          <w:trHeight w:val="761" w:hRule="atLeast"/>
+          <w:trHeight w:val="757" w:hRule="atLeast"/>
         </w:trPr>
         <w:tc>
           <w:tcPr>
             <w:cnfStyle w:val="001000000000" w:firstRow="0" w:lastRow="0" w:firstColumn="1" w:lastColumn="0" w:oddVBand="0" w:evenVBand="0" w:oddHBand="0" w:evenHBand="0" w:firstRowFirstColumn="0" w:firstRowLastColumn="0" w:lastRowFirstColumn="0" w:lastRowLastColumn="0"/>
-            <w:tcW w:w="568" w:type="dxa"/>
+            <w:tcW w:w="544" w:type="dxa"/>
             <w:vAlign w:val="center"/>
           </w:tcPr>
           <w:p>
@@ -379,7 +337,7 @@
         </w:tc>
         <w:tc>
           <w:tcPr>
-            <w:tcW w:w="7654" w:type="dxa"/>
+            <w:tcW w:w="7338" w:type="dxa"/>
             <w:vAlign w:val="center"/>
           </w:tcPr>
           <w:p>
@@ -560,7 +518,7 @@
         </w:tc>
         <w:tc>
           <w:tcPr>
-            <w:tcW w:w="2268" w:type="dxa"/>
+            <w:tcW w:w="2174" w:type="dxa"/>
             <w:vAlign w:val="center"/>
           </w:tcPr>
           <w:p>
@@ -589,12 +547,12 @@
       </w:tr>
       <w:tr>
         <w:trPr>
-          <w:trHeight w:val="761" w:hRule="atLeast"/>
+          <w:trHeight w:val="757" w:hRule="atLeast"/>
         </w:trPr>
         <w:tc>
           <w:tcPr>
             <w:cnfStyle w:val="001000000000" w:firstRow="0" w:lastRow="0" w:firstColumn="1" w:lastColumn="0" w:oddVBand="0" w:evenVBand="0" w:oddHBand="0" w:evenHBand="0" w:firstRowFirstColumn="0" w:firstRowLastColumn="0" w:lastRowFirstColumn="0" w:lastRowLastColumn="0"/>
-            <w:tcW w:w="568" w:type="dxa"/>
+            <w:tcW w:w="544" w:type="dxa"/>
             <w:vAlign w:val="center"/>
           </w:tcPr>
           <w:p>
@@ -617,7 +575,7 @@
         </w:tc>
         <w:tc>
           <w:tcPr>
-            <w:tcW w:w="7654" w:type="dxa"/>
+            <w:tcW w:w="7338" w:type="dxa"/>
             <w:vAlign w:val="center"/>
           </w:tcPr>
           <w:p>
@@ -644,7 +602,7 @@
         </w:tc>
         <w:tc>
           <w:tcPr>
-            <w:tcW w:w="2268" w:type="dxa"/>
+            <w:tcW w:w="2174" w:type="dxa"/>
             <w:vAlign w:val="center"/>
           </w:tcPr>
           <w:p>
@@ -672,12 +630,12 @@
       </w:tr>
       <w:tr>
         <w:trPr>
-          <w:trHeight w:val="761" w:hRule="atLeast"/>
+          <w:trHeight w:val="757" w:hRule="atLeast"/>
         </w:trPr>
         <w:tc>
           <w:tcPr>
             <w:cnfStyle w:val="001000000000" w:firstRow="0" w:lastRow="0" w:firstColumn="1" w:lastColumn="0" w:oddVBand="0" w:evenVBand="0" w:oddHBand="0" w:evenHBand="0" w:firstRowFirstColumn="0" w:firstRowLastColumn="0" w:lastRowFirstColumn="0" w:lastRowLastColumn="0"/>
-            <w:tcW w:w="568" w:type="dxa"/>
+            <w:tcW w:w="544" w:type="dxa"/>
             <w:vAlign w:val="center"/>
           </w:tcPr>
           <w:p>
@@ -700,7 +658,7 @@
         </w:tc>
         <w:tc>
           <w:tcPr>
-            <w:tcW w:w="7654" w:type="dxa"/>
+            <w:tcW w:w="7338" w:type="dxa"/>
             <w:vAlign w:val="center"/>
           </w:tcPr>
           <w:p>
@@ -728,7 +686,7 @@
         </w:tc>
         <w:tc>
           <w:tcPr>
-            <w:tcW w:w="2268" w:type="dxa"/>
+            <w:tcW w:w="2174" w:type="dxa"/>
             <w:vAlign w:val="center"/>
           </w:tcPr>
           <w:p>
@@ -758,10 +716,45 @@
     </w:tbl>
     <w:p>
       <w:pPr>
+        <w:pStyle w:val="1"/>
+        <w:jc w:val="center"/>
         <w:rPr>
           <w:lang w:eastAsia="ko-KR"/>
-          <w:rFonts w:hint="eastAsia"/>
-          <w:rtl w:val="off"/>
+        </w:rPr>
+      </w:pPr>
+      <w:r>
+        <w:rPr>
+          <w:lang w:eastAsia="ko-KR"/>
+        </w:rPr>
+        <w:t xml:space="preserve"> Requirement List</w:t>
+      </w:r>
+    </w:p>
+    <w:p>
+      <w:pPr>
+        <w:rPr>
+          <w:lang w:eastAsia="ko-KR"/>
+          <w:b/>
+        </w:rPr>
+      </w:pPr>
+    </w:p>
+    <w:p>
+      <w:pPr>
+        <w:pStyle w:val="21"/>
+        <w:rPr>
+          <w:lang w:eastAsia="ko-KR"/>
+        </w:rPr>
+      </w:pPr>
+      <w:r>
+        <w:rPr>
+          <w:lang w:eastAsia="ko-KR"/>
+        </w:rPr>
+        <w:t>Requirement List</w:t>
+      </w:r>
+    </w:p>
+    <w:p>
+      <w:pPr>
+        <w:rPr>
+          <w:lang w:eastAsia="ko-KR"/>
         </w:rPr>
       </w:pPr>
     </w:p>
@@ -773,23 +766,6 @@
           <w:rtl w:val="off"/>
         </w:rPr>
       </w:pPr>
-    </w:p>
-    <w:p>
-      <w:pPr>
-        <w:rPr>
-          <w:lang w:eastAsia="ko-KR"/>
-          <w:rFonts w:hint="eastAsia"/>
-          <w:rtl w:val="off"/>
-        </w:rPr>
-      </w:pPr>
-      <w:r>
-        <w:rPr>
-          <w:lang w:eastAsia="ko-KR"/>
-          <w:rFonts w:hint="eastAsia"/>
-          <w:rtl w:val="off"/>
-        </w:rPr>
-        <w:t>ㄴ</w:t>
-      </w:r>
     </w:p>
     <w:p>
       <w:pPr>
@@ -1007,22 +983,22 @@
     <w:lsdException w:name="index 7" w:semiHidden="1" w:unhideWhenUsed="1"/>
     <w:lsdException w:name="index 8" w:semiHidden="1" w:unhideWhenUsed="1"/>
     <w:lsdException w:name="index 9" w:semiHidden="1" w:unhideWhenUsed="1"/>
-    <w:lsdException w:name="toc 1" w:semiHidden="1" w:uiPriority="777" w:unhideWhenUsed="1"/>
-    <w:lsdException w:name="toc 2" w:semiHidden="1" w:uiPriority="777" w:unhideWhenUsed="1"/>
-    <w:lsdException w:name="toc 3" w:semiHidden="1" w:uiPriority="777" w:unhideWhenUsed="1"/>
-    <w:lsdException w:name="toc 4" w:semiHidden="1" w:uiPriority="777" w:unhideWhenUsed="1"/>
-    <w:lsdException w:name="toc 5" w:semiHidden="1" w:uiPriority="777" w:unhideWhenUsed="1"/>
-    <w:lsdException w:name="toc 6" w:semiHidden="1" w:uiPriority="777" w:unhideWhenUsed="1"/>
-    <w:lsdException w:name="toc 7" w:semiHidden="1" w:uiPriority="777" w:unhideWhenUsed="1"/>
-    <w:lsdException w:name="toc 8" w:semiHidden="1" w:uiPriority="777" w:unhideWhenUsed="1"/>
-    <w:lsdException w:name="toc 9" w:semiHidden="1" w:uiPriority="777" w:unhideWhenUsed="1"/>
+    <w:lsdException w:name="toc 1" w:semiHidden="1" w:uiPriority="1911" w:unhideWhenUsed="1"/>
+    <w:lsdException w:name="toc 2" w:semiHidden="1" w:uiPriority="1911" w:unhideWhenUsed="1"/>
+    <w:lsdException w:name="toc 3" w:semiHidden="1" w:uiPriority="1911" w:unhideWhenUsed="1"/>
+    <w:lsdException w:name="toc 4" w:semiHidden="1" w:uiPriority="1911" w:unhideWhenUsed="1"/>
+    <w:lsdException w:name="toc 5" w:semiHidden="1" w:uiPriority="1911" w:unhideWhenUsed="1"/>
+    <w:lsdException w:name="toc 6" w:semiHidden="1" w:uiPriority="1911" w:unhideWhenUsed="1"/>
+    <w:lsdException w:name="toc 7" w:semiHidden="1" w:uiPriority="1911" w:unhideWhenUsed="1"/>
+    <w:lsdException w:name="toc 8" w:semiHidden="1" w:uiPriority="1911" w:unhideWhenUsed="1"/>
+    <w:lsdException w:name="toc 9" w:semiHidden="1" w:uiPriority="1911" w:unhideWhenUsed="1"/>
     <w:lsdException w:name="Normal Indent" w:semiHidden="1" w:unhideWhenUsed="1"/>
     <w:lsdException w:name="footnote text" w:semiHidden="1" w:unhideWhenUsed="1"/>
     <w:lsdException w:name="annotation text" w:semiHidden="1" w:unhideWhenUsed="1"/>
     <w:lsdException w:name="header" w:semiHidden="1" w:unhideWhenUsed="1"/>
     <w:lsdException w:name="footer" w:semiHidden="1" w:unhideWhenUsed="1"/>
     <w:lsdException w:name="index heading" w:semiHidden="1" w:unhideWhenUsed="1"/>
-    <w:lsdException w:name="caption" w:semiHidden="1" w:uiPriority="773" w:unhideWhenUsed="1" w:qFormat="1"/>
+    <w:lsdException w:name="caption" w:semiHidden="1" w:uiPriority="1907" w:unhideWhenUsed="1" w:qFormat="1"/>
     <w:lsdException w:name="table of figures" w:semiHidden="1" w:unhideWhenUsed="1"/>
     <w:lsdException w:name="envelope address" w:semiHidden="1" w:unhideWhenUsed="1"/>
     <w:lsdException w:name="envelope return" w:semiHidden="1" w:unhideWhenUsed="1"/>
@@ -1050,7 +1026,7 @@
     <w:lsdException w:name="List Number 3" w:semiHidden="1" w:unhideWhenUsed="1"/>
     <w:lsdException w:name="List Number 4" w:semiHidden="1" w:unhideWhenUsed="1"/>
     <w:lsdException w:name="List Number 5" w:semiHidden="1" w:unhideWhenUsed="1"/>
-    <w:lsdException w:name="Title" w:uiPriority="82" w:qFormat="1"/>
+    <w:lsdException w:name="Title" w:uiPriority="130" w:qFormat="1"/>
     <w:lsdException w:name="Closing" w:semiHidden="1" w:unhideWhenUsed="1"/>
     <w:lsdException w:name="Signature" w:semiHidden="1" w:unhideWhenUsed="1"/>
     <w:lsdException w:name="Default Paragraph Font" w:semiHidden="1" w:uiPriority="1" w:unhideWhenUsed="1"/>
@@ -1062,7 +1038,7 @@
     <w:lsdException w:name="List Continue 4" w:semiHidden="1" w:unhideWhenUsed="1"/>
     <w:lsdException w:name="List Continue 5" w:semiHidden="1" w:unhideWhenUsed="1"/>
     <w:lsdException w:name="Message Header" w:semiHidden="1" w:unhideWhenUsed="1"/>
-    <w:lsdException w:name="Subtitle" w:uiPriority="83" w:qFormat="1"/>
+    <w:lsdException w:name="Subtitle" w:uiPriority="131" w:qFormat="1"/>
     <w:lsdException w:name="Salutation" w:semiHidden="1" w:unhideWhenUsed="1"/>
     <w:lsdException w:name="Date" w:semiHidden="1" w:unhideWhenUsed="1"/>
     <w:lsdException w:name="Body Text First Indent" w:semiHidden="1" w:unhideWhenUsed="1"/>
@@ -1075,8 +1051,8 @@
     <w:lsdException w:name="Block Text" w:semiHidden="1" w:unhideWhenUsed="1"/>
     <w:lsdException w:name="Hyperlink" w:semiHidden="1" w:unhideWhenUsed="1"/>
     <w:lsdException w:name="FollowedHyperlink" w:semiHidden="1" w:unhideWhenUsed="1"/>
-    <w:lsdException w:name="Strong" w:uiPriority="304" w:qFormat="1"/>
-    <w:lsdException w:name="Emphasis" w:uiPriority="296" w:qFormat="1"/>
+    <w:lsdException w:name="Strong" w:uiPriority="772" w:qFormat="1"/>
+    <w:lsdException w:name="Emphasis" w:uiPriority="662" w:qFormat="1"/>
     <w:lsdException w:name="Document Map" w:semiHidden="1" w:unhideWhenUsed="1"/>
     <w:lsdException w:name="Plain Text" w:semiHidden="1" w:unhideWhenUsed="1"/>
     <w:lsdException w:name="E-mail Signature" w:semiHidden="1" w:unhideWhenUsed="1"/>
@@ -1142,214 +1118,214 @@
     <w:lsdException w:name="Table Web 2" w:semiHidden="1" w:unhideWhenUsed="1"/>
     <w:lsdException w:name="Table Web 3" w:semiHidden="1" w:unhideWhenUsed="1"/>
     <w:lsdException w:name="Balloon Text" w:semiHidden="1" w:unhideWhenUsed="1"/>
-    <w:lsdException w:name="Table Grid" w:uiPriority="1925"/>
+    <w:lsdException w:name="Table Grid" w:uiPriority="6437"/>
     <w:lsdException w:name="Table Theme" w:semiHidden="1" w:unhideWhenUsed="1"/>
     <w:lsdException w:name="Placeholder Text" w:semiHidden="1"/>
     <w:lsdException w:name="No Spacing" w:uiPriority="1" w:qFormat="1"/>
-    <w:lsdException w:name="Light Shading" w:uiPriority="2082"/>
-    <w:lsdException w:name="Light List" w:uiPriority="2083"/>
-    <w:lsdException w:name="Light Grid" w:uiPriority="2084"/>
-    <w:lsdException w:name="Medium Shading 1" w:uiPriority="2085"/>
-    <w:lsdException w:name="Medium Shading 2" w:uiPriority="5170"/>
-    <w:lsdException w:name="Medium List 1" w:uiPriority="5171"/>
-    <w:lsdException w:name="Medium List 2" w:uiPriority="5430"/>
-    <w:lsdException w:name="Medium Grid 1" w:uiPriority="5431"/>
-    <w:lsdException w:name="Medium Grid 2" w:uiPriority="5444"/>
-    <w:lsdException w:name="Medium Grid 3" w:uiPriority="5445"/>
-    <w:lsdException w:name="Dark List" w:uiPriority="5494"/>
-    <w:lsdException w:name="Colorful Shading" w:uiPriority="5495"/>
-    <w:lsdException w:name="Colorful List" w:uiPriority="5508"/>
-    <w:lsdException w:name="Colorful Grid" w:uiPriority="5509"/>
-    <w:lsdException w:name="Light Shading Accent 1" w:uiPriority="2082"/>
-    <w:lsdException w:name="Light List Accent 1" w:uiPriority="2083"/>
-    <w:lsdException w:name="Light Grid Accent 1" w:uiPriority="2084"/>
-    <w:lsdException w:name="Medium Shading 1 Accent 1" w:uiPriority="2085"/>
-    <w:lsdException w:name="Medium Shading 2 Accent 1" w:uiPriority="5170"/>
-    <w:lsdException w:name="Medium List 1 Accent 1" w:uiPriority="5171"/>
+    <w:lsdException w:name="Light Shading" w:uiPriority="8322"/>
+    <w:lsdException w:name="Light List" w:uiPriority="8323"/>
+    <w:lsdException w:name="Light Grid" w:uiPriority="8324"/>
+    <w:lsdException w:name="Medium Shading 1" w:uiPriority="8325"/>
+    <w:lsdException w:name="Medium Shading 2" w:uiPriority="20848"/>
+    <w:lsdException w:name="Medium List 1" w:uiPriority="20849"/>
+    <w:lsdException w:name="Medium List 2" w:uiPriority="21552"/>
+    <w:lsdException w:name="Medium Grid 1" w:uiPriority="21553"/>
+    <w:lsdException w:name="Medium Grid 2" w:uiPriority="21572"/>
+    <w:lsdException w:name="Medium Grid 3" w:uiPriority="21573"/>
+    <w:lsdException w:name="Dark List" w:uiPriority="21652"/>
+    <w:lsdException w:name="Colorful Shading" w:uiPriority="21653"/>
+    <w:lsdException w:name="Colorful List" w:uiPriority="21768"/>
+    <w:lsdException w:name="Colorful Grid" w:uiPriority="21769"/>
+    <w:lsdException w:name="Light Shading Accent 1" w:uiPriority="8322"/>
+    <w:lsdException w:name="Light List Accent 1" w:uiPriority="8323"/>
+    <w:lsdException w:name="Light Grid Accent 1" w:uiPriority="8324"/>
+    <w:lsdException w:name="Medium Shading 1 Accent 1" w:uiPriority="8325"/>
+    <w:lsdException w:name="Medium Shading 2 Accent 1" w:uiPriority="20848"/>
+    <w:lsdException w:name="Medium List 1 Accent 1" w:uiPriority="20849"/>
     <w:lsdException w:name="Revision" w:semiHidden="1"/>
-    <w:lsdException w:name="List Paragraph" w:uiPriority="772" w:qFormat="1"/>
-    <w:lsdException w:name="Quote" w:uiPriority="599" w:qFormat="1"/>
-    <w:lsdException w:name="Intense Quote" w:uiPriority="630" w:qFormat="1"/>
-    <w:lsdException w:name="Medium List 2 Accent 1" w:uiPriority="5430"/>
-    <w:lsdException w:name="Medium Grid 1 Accent 1" w:uiPriority="5431"/>
-    <w:lsdException w:name="Medium Grid 2 Accent 1" w:uiPriority="5444"/>
-    <w:lsdException w:name="Medium Grid 3 Accent 1" w:uiPriority="5445"/>
-    <w:lsdException w:name="Dark List Accent 1" w:uiPriority="5494"/>
-    <w:lsdException w:name="Colorful Shading Accent 1" w:uiPriority="5495"/>
-    <w:lsdException w:name="Colorful List Accent 1" w:uiPriority="5508"/>
-    <w:lsdException w:name="Colorful Grid Accent 1" w:uiPriority="5509"/>
-    <w:lsdException w:name="Light Shading Accent 2" w:uiPriority="2082"/>
-    <w:lsdException w:name="Light List Accent 2" w:uiPriority="2083"/>
-    <w:lsdException w:name="Light Grid Accent 2" w:uiPriority="2084"/>
-    <w:lsdException w:name="Medium Shading 1 Accent 2" w:uiPriority="2085"/>
-    <w:lsdException w:name="Medium Shading 2 Accent 2" w:uiPriority="5170"/>
-    <w:lsdException w:name="Medium List 1 Accent 2" w:uiPriority="5171"/>
-    <w:lsdException w:name="Medium List 2 Accent 2" w:uiPriority="5430"/>
-    <w:lsdException w:name="Medium Grid 1 Accent 2" w:uiPriority="5431"/>
-    <w:lsdException w:name="Medium Grid 2 Accent 2" w:uiPriority="5444"/>
-    <w:lsdException w:name="Medium Grid 3 Accent 2" w:uiPriority="5445"/>
-    <w:lsdException w:name="Dark List Accent 2" w:uiPriority="5494"/>
-    <w:lsdException w:name="Colorful Shading Accent 2" w:uiPriority="5495"/>
-    <w:lsdException w:name="Colorful List Accent 2" w:uiPriority="5508"/>
-    <w:lsdException w:name="Colorful Grid Accent 2" w:uiPriority="5509"/>
-    <w:lsdException w:name="Light Shading Accent 3" w:uiPriority="2082"/>
-    <w:lsdException w:name="Light List Accent 3" w:uiPriority="2083"/>
-    <w:lsdException w:name="Light Grid Accent 3" w:uiPriority="2084"/>
-    <w:lsdException w:name="Medium Shading 1 Accent 3" w:uiPriority="2085"/>
-    <w:lsdException w:name="Medium Shading 2 Accent 3" w:uiPriority="5170"/>
-    <w:lsdException w:name="Medium List 1 Accent 3" w:uiPriority="5171"/>
-    <w:lsdException w:name="Medium List 2 Accent 3" w:uiPriority="5430"/>
-    <w:lsdException w:name="Medium Grid 1 Accent 3" w:uiPriority="5431"/>
-    <w:lsdException w:name="Medium Grid 2 Accent 3" w:uiPriority="5444"/>
-    <w:lsdException w:name="Medium Grid 3 Accent 3" w:uiPriority="5445"/>
-    <w:lsdException w:name="Dark List Accent 3" w:uiPriority="5494"/>
-    <w:lsdException w:name="Colorful Shading Accent 3" w:uiPriority="5495"/>
-    <w:lsdException w:name="Colorful List Accent 3" w:uiPriority="5508"/>
-    <w:lsdException w:name="Colorful Grid Accent 3" w:uiPriority="5509"/>
-    <w:lsdException w:name="Light Shading Accent 4" w:uiPriority="2082"/>
-    <w:lsdException w:name="Light List Accent 4" w:uiPriority="2083"/>
-    <w:lsdException w:name="Light Grid Accent 4" w:uiPriority="2084"/>
-    <w:lsdException w:name="Medium Shading 1 Accent 4" w:uiPriority="2085"/>
-    <w:lsdException w:name="Medium Shading 2 Accent 4" w:uiPriority="5170"/>
-    <w:lsdException w:name="Medium List 1 Accent 4" w:uiPriority="5171"/>
-    <w:lsdException w:name="Medium List 2 Accent 4" w:uiPriority="5430"/>
-    <w:lsdException w:name="Medium Grid 1 Accent 4" w:uiPriority="5431"/>
-    <w:lsdException w:name="Medium Grid 2 Accent 4" w:uiPriority="5444"/>
-    <w:lsdException w:name="Medium Grid 3 Accent 4" w:uiPriority="5445"/>
-    <w:lsdException w:name="Dark List Accent 4" w:uiPriority="5494"/>
-    <w:lsdException w:name="Colorful Shading Accent 4" w:uiPriority="5495"/>
-    <w:lsdException w:name="Colorful List Accent 4" w:uiPriority="5508"/>
-    <w:lsdException w:name="Colorful Grid Accent 4" w:uiPriority="5509"/>
-    <w:lsdException w:name="Light Shading Accent 5" w:uiPriority="2082"/>
-    <w:lsdException w:name="Light List Accent 5" w:uiPriority="2083"/>
-    <w:lsdException w:name="Light Grid Accent 5" w:uiPriority="2084"/>
-    <w:lsdException w:name="Medium Shading 1 Accent 5" w:uiPriority="2085"/>
-    <w:lsdException w:name="Medium Shading 2 Accent 5" w:uiPriority="5170"/>
-    <w:lsdException w:name="Medium List 1 Accent 5" w:uiPriority="5171"/>
-    <w:lsdException w:name="Medium List 2 Accent 5" w:uiPriority="5430"/>
-    <w:lsdException w:name="Medium Grid 1 Accent 5" w:uiPriority="5431"/>
-    <w:lsdException w:name="Medium Grid 2 Accent 5" w:uiPriority="5444"/>
-    <w:lsdException w:name="Medium Grid 3 Accent 5" w:uiPriority="5445"/>
-    <w:lsdException w:name="Dark List Accent 5" w:uiPriority="5494"/>
-    <w:lsdException w:name="Colorful Shading Accent 5" w:uiPriority="5495"/>
-    <w:lsdException w:name="Colorful List Accent 5" w:uiPriority="5508"/>
-    <w:lsdException w:name="Colorful Grid Accent 5" w:uiPriority="5509"/>
-    <w:lsdException w:name="Light Shading Accent 6" w:uiPriority="2082"/>
-    <w:lsdException w:name="Light List Accent 6" w:uiPriority="2083"/>
-    <w:lsdException w:name="Light Grid Accent 6" w:uiPriority="2084"/>
-    <w:lsdException w:name="Medium Shading 1 Accent 6" w:uiPriority="2085"/>
-    <w:lsdException w:name="Medium Shading 2 Accent 6" w:uiPriority="5170"/>
-    <w:lsdException w:name="Medium List 1 Accent 6" w:uiPriority="5171"/>
-    <w:lsdException w:name="Medium List 2 Accent 6" w:uiPriority="5430"/>
-    <w:lsdException w:name="Medium Grid 1 Accent 6" w:uiPriority="5431"/>
-    <w:lsdException w:name="Medium Grid 2 Accent 6" w:uiPriority="5444"/>
-    <w:lsdException w:name="Medium Grid 3 Accent 6" w:uiPriority="5445"/>
-    <w:lsdException w:name="Dark List Accent 6" w:uiPriority="5494"/>
-    <w:lsdException w:name="Colorful Shading Accent 6" w:uiPriority="5495"/>
-    <w:lsdException w:name="Colorful List Accent 6" w:uiPriority="5508"/>
-    <w:lsdException w:name="Colorful Grid Accent 6" w:uiPriority="5509"/>
-    <w:lsdException w:name="Subtle Emphasis" w:uiPriority="133" w:qFormat="1"/>
-    <w:lsdException w:name="Intense Emphasis" w:uiPriority="297" w:qFormat="1"/>
-    <w:lsdException w:name="Subtle Reference" w:uiPriority="631" w:qFormat="1"/>
-    <w:lsdException w:name="Intense Reference" w:uiPriority="662" w:qFormat="1"/>
-    <w:lsdException w:name="Book Title" w:uiPriority="663" w:qFormat="1"/>
-    <w:lsdException w:name="Bibliography" w:semiHidden="1" w:uiPriority="775" w:unhideWhenUsed="1"/>
-    <w:lsdException w:name="TOC Heading" w:semiHidden="1" w:uiPriority="777" w:unhideWhenUsed="1" w:qFormat="1"/>
-    <w:lsdException w:name="Grid Table 4" w:uiPriority="1585"/>
-    <w:lsdException w:name="Grid Table 5 Dark" w:uiPriority="1634"/>
-    <w:lsdException w:name="Grid Table 6 Colorful" w:uiPriority="1635"/>
-    <w:lsdException w:name="Grid Table 7 Colorful" w:uiPriority="1906"/>
-    <w:lsdException w:name="Grid Table 1 Light Accent 1" w:uiPriority="1576"/>
-    <w:lsdException w:name="Grid Table 2 Accent 1" w:uiPriority="1577"/>
-    <w:lsdException w:name="Grid Table 3 Accent 1" w:uiPriority="1584"/>
-    <w:lsdException w:name="Grid Table 4 Accent 1" w:uiPriority="1585"/>
-    <w:lsdException w:name="Grid Table 5 Dark Accent 1" w:uiPriority="1634"/>
-    <w:lsdException w:name="Grid Table 6 Colorful Accent 1" w:uiPriority="1635"/>
-    <w:lsdException w:name="Grid Table 7 Colorful Accent 1" w:uiPriority="1906"/>
-    <w:lsdException w:name="Grid Table 1 Light Accent 2" w:uiPriority="1576"/>
-    <w:lsdException w:name="Grid Table 2 Accent 2" w:uiPriority="1577"/>
-    <w:lsdException w:name="Grid Table 3 Accent 2" w:uiPriority="1584"/>
-    <w:lsdException w:name="Grid Table 4 Accent 2" w:uiPriority="1585"/>
-    <w:lsdException w:name="Grid Table 5 Dark Accent 2" w:uiPriority="1634"/>
-    <w:lsdException w:name="Grid Table 6 Colorful Accent 2" w:uiPriority="1635"/>
-    <w:lsdException w:name="Grid Table 7 Colorful Accent 2" w:uiPriority="1906"/>
-    <w:lsdException w:name="Grid Table 1 Light Accent 3" w:uiPriority="1576"/>
-    <w:lsdException w:name="Grid Table 2 Accent 3" w:uiPriority="1577"/>
-    <w:lsdException w:name="Grid Table 3 Accent 3" w:uiPriority="1584"/>
-    <w:lsdException w:name="Grid Table 4 Accent 3" w:uiPriority="1585"/>
-    <w:lsdException w:name="Grid Table 5 Dark Accent 3" w:uiPriority="1634"/>
-    <w:lsdException w:name="Grid Table 6 Colorful Accent 3" w:uiPriority="1635"/>
-    <w:lsdException w:name="Grid Table 7 Colorful Accent 3" w:uiPriority="1906"/>
-    <w:lsdException w:name="Grid Table 1 Light Accent 4" w:uiPriority="1576"/>
-    <w:lsdException w:name="Grid Table 2 Accent 4" w:uiPriority="1577"/>
-    <w:lsdException w:name="Grid Table 3 Accent 4" w:uiPriority="1584"/>
-    <w:lsdException w:name="Grid Table 4 Accent 4" w:uiPriority="1585"/>
-    <w:lsdException w:name="Grid Table 5 Dark Accent 4" w:uiPriority="1634"/>
-    <w:lsdException w:name="Grid Table 6 Colorful Accent 4" w:uiPriority="1635"/>
-    <w:lsdException w:name="Grid Table 7 Colorful Accent 4" w:uiPriority="1906"/>
-    <w:lsdException w:name="Grid Table 1 Light Accent 5" w:uiPriority="1576"/>
-    <w:lsdException w:name="Grid Table 2 Accent 5" w:uiPriority="1577"/>
-    <w:lsdException w:name="Grid Table 3 Accent 5" w:uiPriority="1584"/>
-    <w:lsdException w:name="Grid Table 4 Accent 5" w:uiPriority="1585"/>
-    <w:lsdException w:name="Grid Table 5 Dark Accent 5" w:uiPriority="1634"/>
-    <w:lsdException w:name="Grid Table 6 Colorful Accent 5" w:uiPriority="1635"/>
-    <w:lsdException w:name="Grid Table 7 Colorful Accent 5" w:uiPriority="1906"/>
-    <w:lsdException w:name="Grid Table 1 Light Accent 6" w:uiPriority="1576"/>
-    <w:lsdException w:name="Grid Table 2 Accent 6" w:uiPriority="1577"/>
-    <w:lsdException w:name="Grid Table 3 Accent 6" w:uiPriority="1584"/>
-    <w:lsdException w:name="Grid Table 4 Accent 6" w:uiPriority="1585"/>
-    <w:lsdException w:name="Grid Table 5 Dark Accent 6" w:uiPriority="1634"/>
-    <w:lsdException w:name="Grid Table 6 Colorful Accent 6" w:uiPriority="1635"/>
-    <w:lsdException w:name="Grid Table 7 Colorful Accent 6" w:uiPriority="1906"/>
-    <w:lsdException w:name="List Table 1 Light" w:uiPriority="1576"/>
-    <w:lsdException w:name="List Table 2" w:uiPriority="1577"/>
-    <w:lsdException w:name="List Table 3" w:uiPriority="1584"/>
-    <w:lsdException w:name="List Table 4" w:uiPriority="1585"/>
-    <w:lsdException w:name="List Table 5 Dark" w:uiPriority="1634"/>
-    <w:lsdException w:name="List Table 6 Colorful" w:uiPriority="1635"/>
-    <w:lsdException w:name="List Table 7 Colorful" w:uiPriority="1906"/>
-    <w:lsdException w:name="List Table 1 Light Accent 1" w:uiPriority="1576"/>
-    <w:lsdException w:name="List Table 2 Accent 1" w:uiPriority="1577"/>
-    <w:lsdException w:name="List Table 3 Accent 1" w:uiPriority="1584"/>
-    <w:lsdException w:name="List Table 4 Accent 1" w:uiPriority="1585"/>
-    <w:lsdException w:name="List Table 5 Dark Accent 1" w:uiPriority="1634"/>
-    <w:lsdException w:name="List Table 6 Colorful Accent 1" w:uiPriority="1635"/>
-    <w:lsdException w:name="List Table 7 Colorful Accent 1" w:uiPriority="1906"/>
-    <w:lsdException w:name="List Table 1 Light Accent 2" w:uiPriority="1576"/>
-    <w:lsdException w:name="List Table 2 Accent 2" w:uiPriority="1577"/>
-    <w:lsdException w:name="List Table 3 Accent 2" w:uiPriority="1584"/>
-    <w:lsdException w:name="List Table 4 Accent 2" w:uiPriority="1585"/>
-    <w:lsdException w:name="List Table 5 Dark Accent 2" w:uiPriority="1634"/>
-    <w:lsdException w:name="List Table 6 Colorful Accent 2" w:uiPriority="1635"/>
-    <w:lsdException w:name="List Table 7 Colorful Accent 2" w:uiPriority="1906"/>
-    <w:lsdException w:name="List Table 1 Light Accent 3" w:uiPriority="1576"/>
-    <w:lsdException w:name="List Table 2 Accent 3" w:uiPriority="1577"/>
-    <w:lsdException w:name="List Table 3 Accent 3" w:uiPriority="1584"/>
-    <w:lsdException w:name="List Table 4 Accent 3" w:uiPriority="1585"/>
-    <w:lsdException w:name="List Table 5 Dark Accent 3" w:uiPriority="1634"/>
-    <w:lsdException w:name="List Table 6 Colorful Accent 3" w:uiPriority="1635"/>
-    <w:lsdException w:name="List Table 7 Colorful Accent 3" w:uiPriority="1906"/>
-    <w:lsdException w:name="List Table 1 Light Accent 4" w:uiPriority="1576"/>
-    <w:lsdException w:name="List Table 2 Accent 4" w:uiPriority="1577"/>
-    <w:lsdException w:name="List Table 3 Accent 4" w:uiPriority="1584"/>
-    <w:lsdException w:name="List Table 4 Accent 4" w:uiPriority="1585"/>
-    <w:lsdException w:name="List Table 5 Dark Accent 4" w:uiPriority="1634"/>
-    <w:lsdException w:name="List Table 6 Colorful Accent 4" w:uiPriority="1635"/>
-    <w:lsdException w:name="List Table 7 Colorful Accent 4" w:uiPriority="1906"/>
-    <w:lsdException w:name="List Table 1 Light Accent 5" w:uiPriority="1576"/>
-    <w:lsdException w:name="List Table 2 Accent 5" w:uiPriority="1577"/>
-    <w:lsdException w:name="List Table 3 Accent 5" w:uiPriority="1584"/>
-    <w:lsdException w:name="List Table 4 Accent 5" w:uiPriority="1585"/>
-    <w:lsdException w:name="List Table 5 Dark Accent 5" w:uiPriority="1634"/>
-    <w:lsdException w:name="List Table 6 Colorful Accent 5" w:uiPriority="1635"/>
-    <w:lsdException w:name="List Table 7 Colorful Accent 5" w:uiPriority="1906"/>
-    <w:lsdException w:name="List Table 1 Light Accent 6" w:uiPriority="1576"/>
-    <w:lsdException w:name="List Table 2 Accent 6" w:uiPriority="1577"/>
-    <w:lsdException w:name="List Table 3 Accent 6" w:uiPriority="1584"/>
-    <w:lsdException w:name="List Table 4 Accent 6" w:uiPriority="1585"/>
-    <w:lsdException w:name="List Table 5 Dark Accent 6" w:uiPriority="1634"/>
-    <w:lsdException w:name="List Table 6 Colorful Accent 6" w:uiPriority="1635"/>
-    <w:lsdException w:name="List Table 7 Colorful Accent 6" w:uiPriority="1906"/>
+    <w:lsdException w:name="List Paragraph" w:uiPriority="1906" w:qFormat="1"/>
+    <w:lsdException w:name="Quote" w:uiPriority="1433" w:qFormat="1"/>
+    <w:lsdException w:name="Intense Quote" w:uiPriority="1584" w:qFormat="1"/>
+    <w:lsdException w:name="Medium List 2 Accent 1" w:uiPriority="21552"/>
+    <w:lsdException w:name="Medium Grid 1 Accent 1" w:uiPriority="21553"/>
+    <w:lsdException w:name="Medium Grid 2 Accent 1" w:uiPriority="21572"/>
+    <w:lsdException w:name="Medium Grid 3 Accent 1" w:uiPriority="21573"/>
+    <w:lsdException w:name="Dark List Accent 1" w:uiPriority="21652"/>
+    <w:lsdException w:name="Colorful Shading Accent 1" w:uiPriority="21653"/>
+    <w:lsdException w:name="Colorful List Accent 1" w:uiPriority="21768"/>
+    <w:lsdException w:name="Colorful Grid Accent 1" w:uiPriority="21769"/>
+    <w:lsdException w:name="Light Shading Accent 2" w:uiPriority="8322"/>
+    <w:lsdException w:name="Light List Accent 2" w:uiPriority="8323"/>
+    <w:lsdException w:name="Light Grid Accent 2" w:uiPriority="8324"/>
+    <w:lsdException w:name="Medium Shading 1 Accent 2" w:uiPriority="8325"/>
+    <w:lsdException w:name="Medium Shading 2 Accent 2" w:uiPriority="20848"/>
+    <w:lsdException w:name="Medium List 1 Accent 2" w:uiPriority="20849"/>
+    <w:lsdException w:name="Medium List 2 Accent 2" w:uiPriority="21552"/>
+    <w:lsdException w:name="Medium Grid 1 Accent 2" w:uiPriority="21553"/>
+    <w:lsdException w:name="Medium Grid 2 Accent 2" w:uiPriority="21572"/>
+    <w:lsdException w:name="Medium Grid 3 Accent 2" w:uiPriority="21573"/>
+    <w:lsdException w:name="Dark List Accent 2" w:uiPriority="21652"/>
+    <w:lsdException w:name="Colorful Shading Accent 2" w:uiPriority="21653"/>
+    <w:lsdException w:name="Colorful List Accent 2" w:uiPriority="21768"/>
+    <w:lsdException w:name="Colorful Grid Accent 2" w:uiPriority="21769"/>
+    <w:lsdException w:name="Light Shading Accent 3" w:uiPriority="8322"/>
+    <w:lsdException w:name="Light List Accent 3" w:uiPriority="8323"/>
+    <w:lsdException w:name="Light Grid Accent 3" w:uiPriority="8324"/>
+    <w:lsdException w:name="Medium Shading 1 Accent 3" w:uiPriority="8325"/>
+    <w:lsdException w:name="Medium Shading 2 Accent 3" w:uiPriority="20848"/>
+    <w:lsdException w:name="Medium List 1 Accent 3" w:uiPriority="20849"/>
+    <w:lsdException w:name="Medium List 2 Accent 3" w:uiPriority="21552"/>
+    <w:lsdException w:name="Medium Grid 1 Accent 3" w:uiPriority="21553"/>
+    <w:lsdException w:name="Medium Grid 2 Accent 3" w:uiPriority="21572"/>
+    <w:lsdException w:name="Medium Grid 3 Accent 3" w:uiPriority="21573"/>
+    <w:lsdException w:name="Dark List Accent 3" w:uiPriority="21652"/>
+    <w:lsdException w:name="Colorful Shading Accent 3" w:uiPriority="21653"/>
+    <w:lsdException w:name="Colorful List Accent 3" w:uiPriority="21768"/>
+    <w:lsdException w:name="Colorful Grid Accent 3" w:uiPriority="21769"/>
+    <w:lsdException w:name="Light Shading Accent 4" w:uiPriority="8322"/>
+    <w:lsdException w:name="Light List Accent 4" w:uiPriority="8323"/>
+    <w:lsdException w:name="Light Grid Accent 4" w:uiPriority="8324"/>
+    <w:lsdException w:name="Medium Shading 1 Accent 4" w:uiPriority="8325"/>
+    <w:lsdException w:name="Medium Shading 2 Accent 4" w:uiPriority="20848"/>
+    <w:lsdException w:name="Medium List 1 Accent 4" w:uiPriority="20849"/>
+    <w:lsdException w:name="Medium List 2 Accent 4" w:uiPriority="21552"/>
+    <w:lsdException w:name="Medium Grid 1 Accent 4" w:uiPriority="21553"/>
+    <w:lsdException w:name="Medium Grid 2 Accent 4" w:uiPriority="21572"/>
+    <w:lsdException w:name="Medium Grid 3 Accent 4" w:uiPriority="21573"/>
+    <w:lsdException w:name="Dark List Accent 4" w:uiPriority="21652"/>
+    <w:lsdException w:name="Colorful Shading Accent 4" w:uiPriority="21653"/>
+    <w:lsdException w:name="Colorful List Accent 4" w:uiPriority="21768"/>
+    <w:lsdException w:name="Colorful Grid Accent 4" w:uiPriority="21769"/>
+    <w:lsdException w:name="Light Shading Accent 5" w:uiPriority="8322"/>
+    <w:lsdException w:name="Light List Accent 5" w:uiPriority="8323"/>
+    <w:lsdException w:name="Light Grid Accent 5" w:uiPriority="8324"/>
+    <w:lsdException w:name="Medium Shading 1 Accent 5" w:uiPriority="8325"/>
+    <w:lsdException w:name="Medium Shading 2 Accent 5" w:uiPriority="20848"/>
+    <w:lsdException w:name="Medium List 1 Accent 5" w:uiPriority="20849"/>
+    <w:lsdException w:name="Medium List 2 Accent 5" w:uiPriority="21552"/>
+    <w:lsdException w:name="Medium Grid 1 Accent 5" w:uiPriority="21553"/>
+    <w:lsdException w:name="Medium Grid 2 Accent 5" w:uiPriority="21572"/>
+    <w:lsdException w:name="Medium Grid 3 Accent 5" w:uiPriority="21573"/>
+    <w:lsdException w:name="Dark List Accent 5" w:uiPriority="21652"/>
+    <w:lsdException w:name="Colorful Shading Accent 5" w:uiPriority="21653"/>
+    <w:lsdException w:name="Colorful List Accent 5" w:uiPriority="21768"/>
+    <w:lsdException w:name="Colorful Grid Accent 5" w:uiPriority="21769"/>
+    <w:lsdException w:name="Light Shading Accent 6" w:uiPriority="8322"/>
+    <w:lsdException w:name="Light List Accent 6" w:uiPriority="8323"/>
+    <w:lsdException w:name="Light Grid Accent 6" w:uiPriority="8324"/>
+    <w:lsdException w:name="Medium Shading 1 Accent 6" w:uiPriority="8325"/>
+    <w:lsdException w:name="Medium Shading 2 Accent 6" w:uiPriority="20848"/>
+    <w:lsdException w:name="Medium List 1 Accent 6" w:uiPriority="20849"/>
+    <w:lsdException w:name="Medium List 2 Accent 6" w:uiPriority="21552"/>
+    <w:lsdException w:name="Medium Grid 1 Accent 6" w:uiPriority="21553"/>
+    <w:lsdException w:name="Medium Grid 2 Accent 6" w:uiPriority="21572"/>
+    <w:lsdException w:name="Medium Grid 3 Accent 6" w:uiPriority="21573"/>
+    <w:lsdException w:name="Dark List Accent 6" w:uiPriority="21652"/>
+    <w:lsdException w:name="Colorful Shading Accent 6" w:uiPriority="21653"/>
+    <w:lsdException w:name="Colorful List Accent 6" w:uiPriority="21768"/>
+    <w:lsdException w:name="Colorful Grid Accent 6" w:uiPriority="21769"/>
+    <w:lsdException w:name="Subtle Emphasis" w:uiPriority="307" w:qFormat="1"/>
+    <w:lsdException w:name="Intense Emphasis" w:uiPriority="663" w:qFormat="1"/>
+    <w:lsdException w:name="Subtle Reference" w:uiPriority="1585" w:qFormat="1"/>
+    <w:lsdException w:name="Intense Reference" w:uiPriority="1634" w:qFormat="1"/>
+    <w:lsdException w:name="Book Title" w:uiPriority="1635" w:qFormat="1"/>
+    <w:lsdException w:name="Bibliography" w:semiHidden="1" w:uiPriority="1909" w:unhideWhenUsed="1"/>
+    <w:lsdException w:name="TOC Heading" w:semiHidden="1" w:uiPriority="1911" w:unhideWhenUsed="1" w:qFormat="1"/>
+    <w:lsdException w:name="Grid Table 4" w:uiPriority="5509"/>
+    <w:lsdException w:name="Grid Table 5 Dark" w:uiPriority="5684"/>
+    <w:lsdException w:name="Grid Table 6 Colorful" w:uiPriority="5685"/>
+    <w:lsdException w:name="Grid Table 7 Colorful" w:uiPriority="6406"/>
+    <w:lsdException w:name="Grid Table 1 Light Accent 1" w:uiPriority="5494"/>
+    <w:lsdException w:name="Grid Table 2 Accent 1" w:uiPriority="5495"/>
+    <w:lsdException w:name="Grid Table 3 Accent 1" w:uiPriority="5508"/>
+    <w:lsdException w:name="Grid Table 4 Accent 1" w:uiPriority="5509"/>
+    <w:lsdException w:name="Grid Table 5 Dark Accent 1" w:uiPriority="5684"/>
+    <w:lsdException w:name="Grid Table 6 Colorful Accent 1" w:uiPriority="5685"/>
+    <w:lsdException w:name="Grid Table 7 Colorful Accent 1" w:uiPriority="6406"/>
+    <w:lsdException w:name="Grid Table 1 Light Accent 2" w:uiPriority="5494"/>
+    <w:lsdException w:name="Grid Table 2 Accent 2" w:uiPriority="5495"/>
+    <w:lsdException w:name="Grid Table 3 Accent 2" w:uiPriority="5508"/>
+    <w:lsdException w:name="Grid Table 4 Accent 2" w:uiPriority="5509"/>
+    <w:lsdException w:name="Grid Table 5 Dark Accent 2" w:uiPriority="5684"/>
+    <w:lsdException w:name="Grid Table 6 Colorful Accent 2" w:uiPriority="5685"/>
+    <w:lsdException w:name="Grid Table 7 Colorful Accent 2" w:uiPriority="6406"/>
+    <w:lsdException w:name="Grid Table 1 Light Accent 3" w:uiPriority="5494"/>
+    <w:lsdException w:name="Grid Table 2 Accent 3" w:uiPriority="5495"/>
+    <w:lsdException w:name="Grid Table 3 Accent 3" w:uiPriority="5508"/>
+    <w:lsdException w:name="Grid Table 4 Accent 3" w:uiPriority="5509"/>
+    <w:lsdException w:name="Grid Table 5 Dark Accent 3" w:uiPriority="5684"/>
+    <w:lsdException w:name="Grid Table 6 Colorful Accent 3" w:uiPriority="5685"/>
+    <w:lsdException w:name="Grid Table 7 Colorful Accent 3" w:uiPriority="6406"/>
+    <w:lsdException w:name="Grid Table 1 Light Accent 4" w:uiPriority="5494"/>
+    <w:lsdException w:name="Grid Table 2 Accent 4" w:uiPriority="5495"/>
+    <w:lsdException w:name="Grid Table 3 Accent 4" w:uiPriority="5508"/>
+    <w:lsdException w:name="Grid Table 4 Accent 4" w:uiPriority="5509"/>
+    <w:lsdException w:name="Grid Table 5 Dark Accent 4" w:uiPriority="5684"/>
+    <w:lsdException w:name="Grid Table 6 Colorful Accent 4" w:uiPriority="5685"/>
+    <w:lsdException w:name="Grid Table 7 Colorful Accent 4" w:uiPriority="6406"/>
+    <w:lsdException w:name="Grid Table 1 Light Accent 5" w:uiPriority="5494"/>
+    <w:lsdException w:name="Grid Table 2 Accent 5" w:uiPriority="5495"/>
+    <w:lsdException w:name="Grid Table 3 Accent 5" w:uiPriority="5508"/>
+    <w:lsdException w:name="Grid Table 4 Accent 5" w:uiPriority="5509"/>
+    <w:lsdException w:name="Grid Table 5 Dark Accent 5" w:uiPriority="5684"/>
+    <w:lsdException w:name="Grid Table 6 Colorful Accent 5" w:uiPriority="5685"/>
+    <w:lsdException w:name="Grid Table 7 Colorful Accent 5" w:uiPriority="6406"/>
+    <w:lsdException w:name="Grid Table 1 Light Accent 6" w:uiPriority="5494"/>
+    <w:lsdException w:name="Grid Table 2 Accent 6" w:uiPriority="5495"/>
+    <w:lsdException w:name="Grid Table 3 Accent 6" w:uiPriority="5508"/>
+    <w:lsdException w:name="Grid Table 4 Accent 6" w:uiPriority="5509"/>
+    <w:lsdException w:name="Grid Table 5 Dark Accent 6" w:uiPriority="5684"/>
+    <w:lsdException w:name="Grid Table 6 Colorful Accent 6" w:uiPriority="5685"/>
+    <w:lsdException w:name="Grid Table 7 Colorful Accent 6" w:uiPriority="6406"/>
+    <w:lsdException w:name="List Table 1 Light" w:uiPriority="5494"/>
+    <w:lsdException w:name="List Table 2" w:uiPriority="5495"/>
+    <w:lsdException w:name="List Table 3" w:uiPriority="5508"/>
+    <w:lsdException w:name="List Table 4" w:uiPriority="5509"/>
+    <w:lsdException w:name="List Table 5 Dark" w:uiPriority="5684"/>
+    <w:lsdException w:name="List Table 6 Colorful" w:uiPriority="5685"/>
+    <w:lsdException w:name="List Table 7 Colorful" w:uiPriority="6406"/>
+    <w:lsdException w:name="List Table 1 Light Accent 1" w:uiPriority="5494"/>
+    <w:lsdException w:name="List Table 2 Accent 1" w:uiPriority="5495"/>
+    <w:lsdException w:name="List Table 3 Accent 1" w:uiPriority="5508"/>
+    <w:lsdException w:name="List Table 4 Accent 1" w:uiPriority="5509"/>
+    <w:lsdException w:name="List Table 5 Dark Accent 1" w:uiPriority="5684"/>
+    <w:lsdException w:name="List Table 6 Colorful Accent 1" w:uiPriority="5685"/>
+    <w:lsdException w:name="List Table 7 Colorful Accent 1" w:uiPriority="6406"/>
+    <w:lsdException w:name="List Table 1 Light Accent 2" w:uiPriority="5494"/>
+    <w:lsdException w:name="List Table 2 Accent 2" w:uiPriority="5495"/>
+    <w:lsdException w:name="List Table 3 Accent 2" w:uiPriority="5508"/>
+    <w:lsdException w:name="List Table 4 Accent 2" w:uiPriority="5509"/>
+    <w:lsdException w:name="List Table 5 Dark Accent 2" w:uiPriority="5684"/>
+    <w:lsdException w:name="List Table 6 Colorful Accent 2" w:uiPriority="5685"/>
+    <w:lsdException w:name="List Table 7 Colorful Accent 2" w:uiPriority="6406"/>
+    <w:lsdException w:name="List Table 1 Light Accent 3" w:uiPriority="5494"/>
+    <w:lsdException w:name="List Table 2 Accent 3" w:uiPriority="5495"/>
+    <w:lsdException w:name="List Table 3 Accent 3" w:uiPriority="5508"/>
+    <w:lsdException w:name="List Table 4 Accent 3" w:uiPriority="5509"/>
+    <w:lsdException w:name="List Table 5 Dark Accent 3" w:uiPriority="5684"/>
+    <w:lsdException w:name="List Table 6 Colorful Accent 3" w:uiPriority="5685"/>
+    <w:lsdException w:name="List Table 7 Colorful Accent 3" w:uiPriority="6406"/>
+    <w:lsdException w:name="List Table 1 Light Accent 4" w:uiPriority="5494"/>
+    <w:lsdException w:name="List Table 2 Accent 4" w:uiPriority="5495"/>
+    <w:lsdException w:name="List Table 3 Accent 4" w:uiPriority="5508"/>
+    <w:lsdException w:name="List Table 4 Accent 4" w:uiPriority="5509"/>
+    <w:lsdException w:name="List Table 5 Dark Accent 4" w:uiPriority="5684"/>
+    <w:lsdException w:name="List Table 6 Colorful Accent 4" w:uiPriority="5685"/>
+    <w:lsdException w:name="List Table 7 Colorful Accent 4" w:uiPriority="6406"/>
+    <w:lsdException w:name="List Table 1 Light Accent 5" w:uiPriority="5494"/>
+    <w:lsdException w:name="List Table 2 Accent 5" w:uiPriority="5495"/>
+    <w:lsdException w:name="List Table 3 Accent 5" w:uiPriority="5508"/>
+    <w:lsdException w:name="List Table 4 Accent 5" w:uiPriority="5509"/>
+    <w:lsdException w:name="List Table 5 Dark Accent 5" w:uiPriority="5684"/>
+    <w:lsdException w:name="List Table 6 Colorful Accent 5" w:uiPriority="5685"/>
+    <w:lsdException w:name="List Table 7 Colorful Accent 5" w:uiPriority="6406"/>
+    <w:lsdException w:name="List Table 1 Light Accent 6" w:uiPriority="5494"/>
+    <w:lsdException w:name="List Table 2 Accent 6" w:uiPriority="5495"/>
+    <w:lsdException w:name="List Table 3 Accent 6" w:uiPriority="5508"/>
+    <w:lsdException w:name="List Table 4 Accent 6" w:uiPriority="5509"/>
+    <w:lsdException w:name="List Table 5 Dark Accent 6" w:uiPriority="5684"/>
+    <w:lsdException w:name="List Table 6 Colorful Accent 6" w:uiPriority="5685"/>
+    <w:lsdException w:name="List Table 7 Colorful Accent 6" w:uiPriority="6406"/>
     <w:lsdException w:name="Mention" w:semiHidden="1" w:unhideWhenUsed="1"/>
     <w:lsdException w:name="Smart Hyperlink" w:semiHidden="1" w:unhideWhenUsed="1"/>
     <w:lsdException w:name="Hashtag" w:semiHidden="1" w:unhideWhenUsed="1"/>

</xml_diff>